<commit_message>
CHG: crystal reflexion und use case diagramm
</commit_message>
<xml_diff>
--- a/Crystal_Doku/reflexionen.docx
+++ b/Crystal_Doku/reflexionen.docx
@@ -5,100 +5,234 @@
     <w:tbl>
       <w:tblPr>
         <w:tblStyle w:val="Tabellenraster"/>
-        <w:tblpPr w:leftFromText="141" w:rightFromText="141" w:vertAnchor="text" w:horzAnchor="margin" w:tblpY="580"/>
-        <w:tblW w:w="0" w:type="auto"/>
+        <w:tblW w:w="9038" w:type="dxa"/>
         <w:tblLook w:val="04A0" w:firstRow="1" w:lastRow="0" w:firstColumn="1" w:lastColumn="0" w:noHBand="0" w:noVBand="1"/>
       </w:tblPr>
       <w:tblGrid>
-        <w:gridCol w:w="4606"/>
-        <w:gridCol w:w="4606"/>
+        <w:gridCol w:w="534"/>
+        <w:gridCol w:w="4252"/>
+        <w:gridCol w:w="4252"/>
       </w:tblGrid>
       <w:tr>
+        <w:trPr>
+          <w:trHeight w:val="995"/>
+        </w:trPr>
         <w:tc>
           <w:tcPr>
-            <w:tcW w:w="4606" w:type="dxa"/>
+            <w:tcW w:w="534" w:type="dxa"/>
+            <w:vMerge w:val="restart"/>
+            <w:shd w:val="clear" w:color="auto" w:fill="F2F2F2" w:themeFill="background1" w:themeFillShade="F2"/>
+            <w:textDirection w:val="btLr"/>
           </w:tcPr>
           <w:p>
             <w:pPr>
-              <w:rPr>
-                <w:b/>
-              </w:rPr>
-            </w:pPr>
-            <w:r>
-              <w:rPr>
-                <w:b/>
-              </w:rPr>
-              <w:t>Keep</w:t>
-            </w:r>
-          </w:p>
-          <w:p>
-            <w:proofErr w:type="spellStart"/>
-            <w:r>
-              <w:t>dailies</w:t>
-            </w:r>
-            <w:proofErr w:type="spellEnd"/>
+              <w:ind w:left="113" w:right="113"/>
+              <w:rPr>
+                <w:b/>
+              </w:rPr>
+            </w:pPr>
+            <w:r>
+              <w:rPr>
+                <w:b/>
+              </w:rPr>
+              <w:t>Lieferung 1 (24.02)</w:t>
+            </w:r>
+          </w:p>
+          <w:p>
+            <w:pPr>
+              <w:ind w:left="113" w:right="113"/>
+              <w:rPr>
+                <w:b/>
+              </w:rPr>
+            </w:pPr>
           </w:p>
         </w:tc>
         <w:tc>
           <w:tcPr>
-            <w:tcW w:w="4606" w:type="dxa"/>
+            <w:tcW w:w="4252" w:type="dxa"/>
+            <w:shd w:val="clear" w:color="auto" w:fill="D6E3BC" w:themeFill="accent3" w:themeFillTint="66"/>
+          </w:tcPr>
+          <w:p>
+            <w:pPr>
+              <w:rPr>
+                <w:b/>
+              </w:rPr>
+            </w:pPr>
+            <w:r>
+              <w:rPr>
+                <w:b/>
+              </w:rPr>
+              <w:t>Keep</w:t>
+            </w:r>
+          </w:p>
+          <w:p>
+            <w:pPr>
+              <w:pStyle w:val="Listenabsatz"/>
+              <w:numPr>
+                <w:ilvl w:val="0"/>
+                <w:numId w:val="1"/>
+              </w:numPr>
+              <w:ind w:left="459"/>
+              <w:rPr>
+                <w:rFonts w:ascii="Bradley Hand ITC" w:hAnsi="Bradley Hand ITC"/>
+                <w:b/>
+              </w:rPr>
+            </w:pPr>
+            <w:proofErr w:type="spellStart"/>
+            <w:r>
+              <w:rPr>
+                <w:rFonts w:ascii="Bradley Hand ITC" w:hAnsi="Bradley Hand ITC"/>
+                <w:b/>
+              </w:rPr>
+              <w:t>dailies</w:t>
+            </w:r>
+            <w:proofErr w:type="spellEnd"/>
+          </w:p>
+        </w:tc>
+        <w:tc>
+          <w:tcPr>
+            <w:tcW w:w="4252" w:type="dxa"/>
             <w:vMerge w:val="restart"/>
+            <w:shd w:val="clear" w:color="auto" w:fill="DAEEF3" w:themeFill="accent5" w:themeFillTint="33"/>
           </w:tcPr>
           <w:p>
             <w:pPr>
               <w:rPr>
                 <w:b/>
-              </w:rPr>
-            </w:pPr>
-            <w:r>
-              <w:rPr>
-                <w:b/>
+                <w:lang w:val="en-US"/>
+              </w:rPr>
+            </w:pPr>
+            <w:r>
+              <w:rPr>
+                <w:b/>
+                <w:lang w:val="en-US"/>
               </w:rPr>
               <w:t>Try</w:t>
             </w:r>
           </w:p>
           <w:p>
-            <w:r>
-              <w:t>Side-</w:t>
-            </w:r>
+            <w:pPr>
+              <w:pStyle w:val="Listenabsatz"/>
+              <w:numPr>
+                <w:ilvl w:val="0"/>
+                <w:numId w:val="1"/>
+              </w:numPr>
+              <w:ind w:left="459"/>
+              <w:rPr>
+                <w:rFonts w:ascii="Bradley Hand ITC" w:hAnsi="Bradley Hand ITC"/>
+                <w:b/>
+                <w:lang w:val="en-US"/>
+              </w:rPr>
+            </w:pPr>
+            <w:r>
+              <w:rPr>
+                <w:rFonts w:ascii="Bradley Hand ITC" w:hAnsi="Bradley Hand ITC"/>
+                <w:b/>
+                <w:lang w:val="en-US"/>
+              </w:rPr>
+              <w:t>Side-by-Side/ Pair Programming</w:t>
+            </w:r>
+          </w:p>
+          <w:p>
+            <w:pPr>
+              <w:pStyle w:val="Listenabsatz"/>
+              <w:numPr>
+                <w:ilvl w:val="0"/>
+                <w:numId w:val="1"/>
+              </w:numPr>
+              <w:ind w:left="459"/>
+              <w:rPr>
+                <w:rFonts w:ascii="Bradley Hand ITC" w:hAnsi="Bradley Hand ITC"/>
+                <w:b/>
+              </w:rPr>
+            </w:pPr>
+            <w:r>
+              <w:rPr>
+                <w:rFonts w:ascii="Bradley Hand ITC" w:hAnsi="Bradley Hand ITC"/>
+                <w:b/>
+              </w:rPr>
+              <w:t>Gemeinsame Iterationsplanung/ Abstimmung</w:t>
+            </w:r>
+          </w:p>
+          <w:p>
+            <w:pPr>
+              <w:pStyle w:val="Listenabsatz"/>
+              <w:numPr>
+                <w:ilvl w:val="0"/>
+                <w:numId w:val="1"/>
+              </w:numPr>
+              <w:ind w:left="459"/>
+              <w:rPr>
+                <w:rFonts w:ascii="Bradley Hand ITC" w:hAnsi="Bradley Hand ITC"/>
+                <w:b/>
+              </w:rPr>
+            </w:pPr>
+            <w:r>
+              <w:rPr>
+                <w:rFonts w:ascii="Bradley Hand ITC" w:hAnsi="Bradley Hand ITC"/>
+                <w:b/>
+              </w:rPr>
+              <w:t>Review</w:t>
+            </w:r>
+          </w:p>
+          <w:p>
+            <w:pPr>
+              <w:pStyle w:val="Listenabsatz"/>
+              <w:numPr>
+                <w:ilvl w:val="0"/>
+                <w:numId w:val="1"/>
+              </w:numPr>
+              <w:ind w:left="459"/>
+              <w:rPr>
+                <w:rFonts w:ascii="Bradley Hand ITC" w:hAnsi="Bradley Hand ITC"/>
+                <w:b/>
+              </w:rPr>
+            </w:pPr>
             <w:proofErr w:type="spellStart"/>
             <w:r>
-              <w:t>by</w:t>
+              <w:rPr>
+                <w:rFonts w:ascii="Bradley Hand ITC" w:hAnsi="Bradley Hand ITC"/>
+                <w:b/>
+              </w:rPr>
+              <w:t>Testing</w:t>
             </w:r>
             <w:proofErr w:type="spellEnd"/>
-            <w:r>
-              <w:t xml:space="preserve">-Side/ Pair </w:t>
-            </w:r>
-            <w:proofErr w:type="spellStart"/>
-            <w:r>
-              <w:t>Programming</w:t>
-            </w:r>
-            <w:proofErr w:type="spellEnd"/>
-          </w:p>
-          <w:p>
-            <w:r>
-              <w:t>Gemeinsame Iterationsplanung/ Abstimmung</w:t>
-            </w:r>
-          </w:p>
-          <w:p>
-            <w:r>
-              <w:t>Review</w:t>
-            </w:r>
-          </w:p>
-          <w:p>
-            <w:proofErr w:type="spellStart"/>
-            <w:r>
-              <w:t>Testing</w:t>
-            </w:r>
-            <w:proofErr w:type="spellEnd"/>
-          </w:p>
-          <w:p>
-            <w:r>
+          </w:p>
+          <w:p>
+            <w:pPr>
+              <w:pStyle w:val="Listenabsatz"/>
+              <w:numPr>
+                <w:ilvl w:val="0"/>
+                <w:numId w:val="1"/>
+              </w:numPr>
+              <w:ind w:left="459"/>
+              <w:rPr>
+                <w:rFonts w:ascii="Bradley Hand ITC" w:hAnsi="Bradley Hand ITC"/>
+                <w:b/>
+              </w:rPr>
+            </w:pPr>
+            <w:r>
+              <w:rPr>
+                <w:rFonts w:ascii="Bradley Hand ITC" w:hAnsi="Bradley Hand ITC"/>
+                <w:b/>
+              </w:rPr>
               <w:t>Datenbank gleich pflegen (lokal)</w:t>
             </w:r>
           </w:p>
           <w:p>
-            <w:r>
+            <w:pPr>
+              <w:pStyle w:val="Listenabsatz"/>
+              <w:numPr>
+                <w:ilvl w:val="0"/>
+                <w:numId w:val="1"/>
+              </w:numPr>
+              <w:ind w:left="459"/>
+            </w:pPr>
+            <w:r>
+              <w:rPr>
+                <w:rFonts w:ascii="Bradley Hand ITC" w:hAnsi="Bradley Hand ITC"/>
+                <w:b/>
+              </w:rPr>
               <w:t>Häufigeres pushen</w:t>
             </w:r>
           </w:p>
@@ -107,78 +241,36 @@
       <w:tr>
         <w:tc>
           <w:tcPr>
-            <w:tcW w:w="4606" w:type="dxa"/>
+            <w:tcW w:w="534" w:type="dxa"/>
+            <w:vMerge/>
+            <w:shd w:val="clear" w:color="auto" w:fill="F2F2F2" w:themeFill="background1" w:themeFillShade="F2"/>
+            <w:textDirection w:val="btLr"/>
           </w:tcPr>
           <w:p>
             <w:pPr>
-              <w:rPr>
-                <w:b/>
-              </w:rPr>
-            </w:pPr>
-            <w:r>
-              <w:rPr>
-                <w:b/>
-              </w:rPr>
-              <w:t>Problems</w:t>
-            </w:r>
-          </w:p>
-          <w:p>
-            <w:r>
-              <w:t>mehr Kommunikation</w:t>
-            </w:r>
-          </w:p>
-          <w:p>
-            <w:r>
-              <w:t>lokale Datenbank</w:t>
-            </w:r>
+              <w:ind w:left="113" w:right="113"/>
+              <w:rPr>
+                <w:b/>
+              </w:rPr>
+            </w:pPr>
           </w:p>
         </w:tc>
         <w:tc>
           <w:tcPr>
-            <w:tcW w:w="4606" w:type="dxa"/>
-            <w:vMerge/>
+            <w:tcW w:w="4252" w:type="dxa"/>
+            <w:shd w:val="clear" w:color="auto" w:fill="F2DBDB" w:themeFill="accent2" w:themeFillTint="33"/>
           </w:tcPr>
-          <w:p/>
-        </w:tc>
-      </w:tr>
-    </w:tbl>
-    <w:p>
-      <w:r>
-        <w:t>24.02</w:t>
-      </w:r>
-    </w:p>
-    <w:p/>
-    <w:p>
-      <w:r>
-        <w:t>10.03</w:t>
-      </w:r>
-    </w:p>
-    <w:tbl>
-      <w:tblPr>
-        <w:tblStyle w:val="Tabellenraster"/>
-        <w:tblW w:w="0" w:type="auto"/>
-        <w:tblLook w:val="04A0" w:firstRow="1" w:lastRow="0" w:firstColumn="1" w:lastColumn="0" w:noHBand="0" w:noVBand="1"/>
-      </w:tblPr>
-      <w:tblGrid>
-        <w:gridCol w:w="4606"/>
-        <w:gridCol w:w="4606"/>
-      </w:tblGrid>
-      <w:tr>
-        <w:tc>
-          <w:tcPr>
-            <w:tcW w:w="4606" w:type="dxa"/>
-          </w:tcPr>
-          <w:p>
-            <w:pPr>
-              <w:rPr>
-                <w:b/>
-              </w:rPr>
-            </w:pPr>
-            <w:r>
-              <w:rPr>
-                <w:b/>
-              </w:rPr>
-              <w:t>Keep</w:t>
+          <w:p>
+            <w:pPr>
+              <w:rPr>
+                <w:b/>
+              </w:rPr>
+            </w:pPr>
+            <w:r>
+              <w:rPr>
+                <w:b/>
+              </w:rPr>
+              <w:t>Problems</w:t>
             </w:r>
           </w:p>
           <w:p>
@@ -188,12 +280,19 @@
                 <w:ilvl w:val="0"/>
                 <w:numId w:val="1"/>
               </w:numPr>
-            </w:pPr>
-            <w:proofErr w:type="spellStart"/>
-            <w:r>
-              <w:t>dailies</w:t>
-            </w:r>
-            <w:proofErr w:type="spellEnd"/>
+              <w:ind w:left="459"/>
+              <w:rPr>
+                <w:rFonts w:ascii="Bradley Hand ITC" w:hAnsi="Bradley Hand ITC"/>
+                <w:b/>
+              </w:rPr>
+            </w:pPr>
+            <w:r>
+              <w:rPr>
+                <w:rFonts w:ascii="Bradley Hand ITC" w:hAnsi="Bradley Hand ITC"/>
+                <w:b/>
+              </w:rPr>
+              <w:t>mehr Kommunikation</w:t>
+            </w:r>
           </w:p>
           <w:p>
             <w:pPr>
@@ -202,182 +301,65 @@
                 <w:ilvl w:val="0"/>
                 <w:numId w:val="1"/>
               </w:numPr>
-            </w:pPr>
-            <w:r>
-              <w:t>Pair-</w:t>
-            </w:r>
-            <w:proofErr w:type="spellStart"/>
-            <w:r>
-              <w:t>Programming</w:t>
-            </w:r>
-            <w:proofErr w:type="spellEnd"/>
-          </w:p>
-          <w:p>
-            <w:pPr>
-              <w:pStyle w:val="Listenabsatz"/>
-              <w:numPr>
-                <w:ilvl w:val="0"/>
-                <w:numId w:val="1"/>
-              </w:numPr>
-            </w:pPr>
-            <w:r>
-              <w:t>Tests (</w:t>
-            </w:r>
-            <w:proofErr w:type="spellStart"/>
-            <w:r>
-              <w:t>JUnit</w:t>
-            </w:r>
-            <w:proofErr w:type="spellEnd"/>
-            <w:r>
-              <w:t>)</w:t>
+              <w:ind w:left="459"/>
+              <w:rPr>
+                <w:b/>
+              </w:rPr>
+            </w:pPr>
+            <w:r>
+              <w:rPr>
+                <w:rFonts w:ascii="Bradley Hand ITC" w:hAnsi="Bradley Hand ITC"/>
+                <w:b/>
+              </w:rPr>
+              <w:t>lokale Datenbank</w:t>
             </w:r>
           </w:p>
         </w:tc>
         <w:tc>
           <w:tcPr>
-            <w:tcW w:w="4606" w:type="dxa"/>
-            <w:vMerge w:val="restart"/>
+            <w:tcW w:w="4252" w:type="dxa"/>
+            <w:vMerge/>
+            <w:shd w:val="clear" w:color="auto" w:fill="DAEEF3" w:themeFill="accent5" w:themeFillTint="33"/>
           </w:tcPr>
-          <w:p>
-            <w:pPr>
-              <w:rPr>
-                <w:b/>
-              </w:rPr>
-            </w:pPr>
-            <w:r>
-              <w:rPr>
-                <w:b/>
-              </w:rPr>
-              <w:t>Try</w:t>
-            </w:r>
-          </w:p>
-          <w:p>
-            <w:pPr>
-              <w:pStyle w:val="Listenabsatz"/>
-              <w:numPr>
-                <w:ilvl w:val="0"/>
-                <w:numId w:val="1"/>
-              </w:numPr>
-            </w:pPr>
-            <w:r>
-              <w:t>Anwender zwischen durch fragen</w:t>
-            </w:r>
-          </w:p>
-          <w:p>
-            <w:pPr>
-              <w:pStyle w:val="Listenabsatz"/>
-              <w:numPr>
-                <w:ilvl w:val="0"/>
-                <w:numId w:val="1"/>
-              </w:numPr>
-            </w:pPr>
-            <w:r>
-              <w:t>PP ausbauen</w:t>
-            </w:r>
-          </w:p>
-          <w:p>
-            <w:pPr>
-              <w:pStyle w:val="Listenabsatz"/>
-              <w:numPr>
-                <w:ilvl w:val="0"/>
-                <w:numId w:val="1"/>
-              </w:numPr>
-            </w:pPr>
-            <w:r>
-              <w:t>Tickets für Probleme mit hoher Priorität (</w:t>
-            </w:r>
-            <w:proofErr w:type="spellStart"/>
-            <w:r>
-              <w:t>bug</w:t>
-            </w:r>
-            <w:proofErr w:type="spellEnd"/>
-            <w:r>
-              <w:t>)</w:t>
-            </w:r>
-          </w:p>
+          <w:p/>
         </w:tc>
       </w:tr>
       <w:tr>
         <w:tc>
           <w:tcPr>
-            <w:tcW w:w="4606" w:type="dxa"/>
+            <w:tcW w:w="534" w:type="dxa"/>
+            <w:vMerge w:val="restart"/>
+            <w:shd w:val="clear" w:color="auto" w:fill="F2F2F2" w:themeFill="background1" w:themeFillShade="F2"/>
+            <w:textDirection w:val="btLr"/>
           </w:tcPr>
           <w:p>
             <w:pPr>
-              <w:rPr>
-                <w:b/>
-              </w:rPr>
-            </w:pPr>
-            <w:r>
-              <w:rPr>
-                <w:b/>
-              </w:rPr>
-              <w:t>Problems</w:t>
-            </w:r>
-          </w:p>
-          <w:p>
-            <w:pPr>
-              <w:pStyle w:val="Listenabsatz"/>
-              <w:numPr>
-                <w:ilvl w:val="0"/>
-                <w:numId w:val="1"/>
-              </w:numPr>
-            </w:pPr>
-            <w:r>
-              <w:t>Tests (</w:t>
-            </w:r>
-            <w:proofErr w:type="spellStart"/>
-            <w:r>
-              <w:t>JSFUnit</w:t>
-            </w:r>
-            <w:proofErr w:type="spellEnd"/>
-            <w:r>
-              <w:t>)</w:t>
-            </w:r>
-          </w:p>
-          <w:p>
-            <w:pPr>
-              <w:pStyle w:val="Listenabsatz"/>
-              <w:numPr>
-                <w:ilvl w:val="0"/>
-                <w:numId w:val="1"/>
-              </w:numPr>
-            </w:pPr>
-            <w:r>
-              <w:t>Probleme zwar erkannt ABER nicht behoben</w:t>
-            </w:r>
+              <w:ind w:left="113" w:right="113"/>
+              <w:rPr>
+                <w:b/>
+              </w:rPr>
+            </w:pPr>
+            <w:r>
+              <w:rPr>
+                <w:b/>
+              </w:rPr>
+              <w:t>Lieferung 2 (10.03)</w:t>
+            </w:r>
+          </w:p>
+          <w:p>
+            <w:pPr>
+              <w:ind w:left="113" w:right="113"/>
+              <w:rPr>
+                <w:b/>
+              </w:rPr>
+            </w:pPr>
           </w:p>
         </w:tc>
         <w:tc>
           <w:tcPr>
-            <w:tcW w:w="4606" w:type="dxa"/>
-            <w:vMerge/>
+            <w:tcW w:w="4252" w:type="dxa"/>
+            <w:shd w:val="clear" w:color="auto" w:fill="D6E3BC" w:themeFill="accent3" w:themeFillTint="66"/>
           </w:tcPr>
-          <w:p/>
-        </w:tc>
-      </w:tr>
-    </w:tbl>
-    <w:p/>
-    <w:p>
-      <w:r>
-        <w:t>24.03</w:t>
-      </w:r>
-    </w:p>
-    <w:tbl>
-      <w:tblPr>
-        <w:tblStyle w:val="Tabellenraster"/>
-        <w:tblW w:w="0" w:type="auto"/>
-        <w:tblLook w:val="04A0" w:firstRow="1" w:lastRow="0" w:firstColumn="1" w:lastColumn="0" w:noHBand="0" w:noVBand="1"/>
-      </w:tblPr>
-      <w:tblGrid>
-        <w:gridCol w:w="4606"/>
-        <w:gridCol w:w="4606"/>
-      </w:tblGrid>
-      <w:tr>
-        <w:tc>
-          <w:tcPr>
-            <w:tcW w:w="4606" w:type="dxa"/>
-          </w:tcPr>
           <w:p>
             <w:pPr>
               <w:rPr>
@@ -398,9 +380,18 @@
                 <w:ilvl w:val="0"/>
                 <w:numId w:val="1"/>
               </w:numPr>
+              <w:ind w:left="459"/>
+              <w:rPr>
+                <w:rFonts w:ascii="Bradley Hand ITC" w:hAnsi="Bradley Hand ITC"/>
+                <w:b/>
+              </w:rPr>
             </w:pPr>
             <w:proofErr w:type="spellStart"/>
             <w:r>
+              <w:rPr>
+                <w:rFonts w:ascii="Bradley Hand ITC" w:hAnsi="Bradley Hand ITC"/>
+                <w:b/>
+              </w:rPr>
               <w:t>dailies</w:t>
             </w:r>
             <w:proofErr w:type="spellEnd"/>
@@ -412,10 +403,28 @@
                 <w:ilvl w:val="0"/>
                 <w:numId w:val="1"/>
               </w:numPr>
-            </w:pPr>
-            <w:r>
-              <w:t>Reviews</w:t>
-            </w:r>
+              <w:ind w:left="459"/>
+              <w:rPr>
+                <w:rFonts w:ascii="Bradley Hand ITC" w:hAnsi="Bradley Hand ITC"/>
+                <w:b/>
+              </w:rPr>
+            </w:pPr>
+            <w:r>
+              <w:rPr>
+                <w:rFonts w:ascii="Bradley Hand ITC" w:hAnsi="Bradley Hand ITC"/>
+                <w:b/>
+              </w:rPr>
+              <w:t>Pair-</w:t>
+            </w:r>
+            <w:proofErr w:type="spellStart"/>
+            <w:r>
+              <w:rPr>
+                <w:rFonts w:ascii="Bradley Hand ITC" w:hAnsi="Bradley Hand ITC"/>
+                <w:b/>
+              </w:rPr>
+              <w:t>Programming</w:t>
+            </w:r>
+            <w:proofErr w:type="spellEnd"/>
           </w:p>
           <w:p>
             <w:pPr>
@@ -424,24 +433,44 @@
                 <w:ilvl w:val="0"/>
                 <w:numId w:val="1"/>
               </w:numPr>
-            </w:pPr>
-            <w:r>
+              <w:ind w:left="459"/>
+              <w:rPr>
+                <w:b/>
+              </w:rPr>
+            </w:pPr>
+            <w:r>
+              <w:rPr>
+                <w:rFonts w:ascii="Bradley Hand ITC" w:hAnsi="Bradley Hand ITC"/>
+                <w:b/>
+                <w:shd w:val="clear" w:color="auto" w:fill="D6E3BC" w:themeFill="accent3" w:themeFillTint="66"/>
+              </w:rPr>
               <w:t>Tests (</w:t>
             </w:r>
             <w:proofErr w:type="spellStart"/>
             <w:r>
+              <w:rPr>
+                <w:rFonts w:ascii="Bradley Hand ITC" w:hAnsi="Bradley Hand ITC"/>
+                <w:b/>
+                <w:shd w:val="clear" w:color="auto" w:fill="D6E3BC" w:themeFill="accent3" w:themeFillTint="66"/>
+              </w:rPr>
               <w:t>JUnit</w:t>
             </w:r>
             <w:proofErr w:type="spellEnd"/>
             <w:r>
+              <w:rPr>
+                <w:rFonts w:ascii="Bradley Hand ITC" w:hAnsi="Bradley Hand ITC"/>
+                <w:b/>
+                <w:shd w:val="clear" w:color="auto" w:fill="D6E3BC" w:themeFill="accent3" w:themeFillTint="66"/>
+              </w:rPr>
               <w:t>)</w:t>
             </w:r>
           </w:p>
         </w:tc>
         <w:tc>
           <w:tcPr>
-            <w:tcW w:w="4606" w:type="dxa"/>
+            <w:tcW w:w="4252" w:type="dxa"/>
             <w:vMerge w:val="restart"/>
+            <w:shd w:val="clear" w:color="auto" w:fill="DAEEF3" w:themeFill="accent5" w:themeFillTint="33"/>
           </w:tcPr>
           <w:p>
             <w:pPr>
@@ -463,44 +492,56 @@
                 <w:ilvl w:val="0"/>
                 <w:numId w:val="1"/>
               </w:numPr>
-            </w:pPr>
-            <w:proofErr w:type="spellStart"/>
-            <w:r>
-              <w:t>Git</w:t>
-            </w:r>
-            <w:proofErr w:type="spellEnd"/>
-            <w:r>
-              <w:t xml:space="preserve"> integrieren </w:t>
-            </w:r>
-          </w:p>
-          <w:p>
-            <w:pPr>
-              <w:pStyle w:val="Listenabsatz"/>
-            </w:pPr>
-            <w:r>
-              <w:sym w:font="Wingdings" w:char="F0E0"/>
-            </w:r>
-            <w:r>
-              <w:t xml:space="preserve"> </w:t>
-            </w:r>
-            <w:proofErr w:type="spellStart"/>
-            <w:r>
-              <w:t>Commits</w:t>
-            </w:r>
-            <w:proofErr w:type="spellEnd"/>
-            <w:r>
-              <w:t xml:space="preserve"> an Tickets hängen</w:t>
-            </w:r>
-          </w:p>
-          <w:p>
-            <w:pPr>
-              <w:pStyle w:val="Listenabsatz"/>
-            </w:pPr>
-            <w:r>
-              <w:sym w:font="Wingdings" w:char="F0E0"/>
-            </w:r>
-            <w:r>
-              <w:t xml:space="preserve"> leichterer Review</w:t>
+              <w:ind w:left="459"/>
+              <w:rPr>
+                <w:rFonts w:ascii="Bradley Hand ITC" w:hAnsi="Bradley Hand ITC"/>
+                <w:b/>
+              </w:rPr>
+            </w:pPr>
+            <w:r>
+              <w:rPr>
+                <w:rFonts w:ascii="Bradley Hand ITC" w:hAnsi="Bradley Hand ITC"/>
+                <w:b/>
+              </w:rPr>
+              <w:t>Anwender zwischen durch fragen</w:t>
+            </w:r>
+          </w:p>
+          <w:p>
+            <w:pPr>
+              <w:pStyle w:val="Listenabsatz"/>
+              <w:numPr>
+                <w:ilvl w:val="0"/>
+                <w:numId w:val="1"/>
+              </w:numPr>
+              <w:ind w:left="459"/>
+              <w:rPr>
+                <w:rFonts w:ascii="Bradley Hand ITC" w:hAnsi="Bradley Hand ITC"/>
+                <w:b/>
+              </w:rPr>
+            </w:pPr>
+            <w:r>
+              <w:rPr>
+                <w:rFonts w:ascii="Bradley Hand ITC" w:hAnsi="Bradley Hand ITC"/>
+                <w:b/>
+              </w:rPr>
+              <w:t>PP ausbauen</w:t>
+            </w:r>
+          </w:p>
+          <w:p>
+            <w:pPr>
+              <w:pStyle w:val="Listenabsatz"/>
+              <w:numPr>
+                <w:ilvl w:val="0"/>
+                <w:numId w:val="1"/>
+              </w:numPr>
+              <w:ind w:left="459"/>
+            </w:pPr>
+            <w:r>
+              <w:rPr>
+                <w:rFonts w:ascii="Bradley Hand ITC" w:hAnsi="Bradley Hand ITC"/>
+                <w:b/>
+              </w:rPr>
+              <w:t>Tickets für Probleme mit hoher Priorität</w:t>
             </w:r>
           </w:p>
         </w:tc>
@@ -508,70 +549,1061 @@
       <w:tr>
         <w:tc>
           <w:tcPr>
-            <w:tcW w:w="4606" w:type="dxa"/>
+            <w:tcW w:w="534" w:type="dxa"/>
+            <w:vMerge/>
+            <w:shd w:val="clear" w:color="auto" w:fill="F2F2F2" w:themeFill="background1" w:themeFillShade="F2"/>
+            <w:textDirection w:val="btLr"/>
           </w:tcPr>
           <w:p>
             <w:pPr>
-              <w:rPr>
-                <w:b/>
-              </w:rPr>
-            </w:pPr>
-            <w:bookmarkStart w:id="0" w:name="_GoBack"/>
-            <w:r>
-              <w:rPr>
-                <w:b/>
-              </w:rPr>
-              <w:t>Problems</w:t>
-            </w:r>
-          </w:p>
-          <w:bookmarkEnd w:id="0"/>
-          <w:p>
-            <w:pPr>
-              <w:pStyle w:val="Listenabsatz"/>
-              <w:numPr>
-                <w:ilvl w:val="0"/>
-                <w:numId w:val="1"/>
-              </w:numPr>
-            </w:pPr>
-            <w:r>
-              <w:t xml:space="preserve">Pair </w:t>
-            </w:r>
-            <w:proofErr w:type="spellStart"/>
-            <w:r>
-              <w:t>Programming</w:t>
-            </w:r>
-            <w:proofErr w:type="spellEnd"/>
-            <w:r>
-              <w:t xml:space="preserve"> zu wenig</w:t>
-            </w:r>
-          </w:p>
-          <w:p>
-            <w:pPr>
-              <w:pStyle w:val="Listenabsatz"/>
-            </w:pPr>
-            <w:r>
-              <w:sym w:font="Wingdings" w:char="F0E0"/>
-            </w:r>
-            <w:r>
-              <w:t xml:space="preserve"> Zu wenig Zeit</w:t>
-            </w:r>
-          </w:p>
-          <w:p>
-            <w:pPr>
-              <w:pStyle w:val="Listenabsatz"/>
-            </w:pPr>
-            <w:r>
-              <w:sym w:font="Wingdings" w:char="F0E0"/>
-            </w:r>
-            <w:r>
-              <w:t xml:space="preserve"> Tasks zu klein/ leicht</w:t>
-            </w:r>
+              <w:ind w:left="113" w:right="113"/>
+              <w:rPr>
+                <w:b/>
+              </w:rPr>
+            </w:pPr>
           </w:p>
         </w:tc>
         <w:tc>
           <w:tcPr>
-            <w:tcW w:w="4606" w:type="dxa"/>
+            <w:tcW w:w="4252" w:type="dxa"/>
+            <w:shd w:val="clear" w:color="auto" w:fill="F2DBDB" w:themeFill="accent2" w:themeFillTint="33"/>
+          </w:tcPr>
+          <w:p>
+            <w:pPr>
+              <w:rPr>
+                <w:b/>
+              </w:rPr>
+            </w:pPr>
+            <w:r>
+              <w:rPr>
+                <w:b/>
+              </w:rPr>
+              <w:t>Problems</w:t>
+            </w:r>
+          </w:p>
+          <w:p>
+            <w:pPr>
+              <w:pStyle w:val="Listenabsatz"/>
+              <w:numPr>
+                <w:ilvl w:val="0"/>
+                <w:numId w:val="1"/>
+              </w:numPr>
+              <w:ind w:left="459"/>
+              <w:rPr>
+                <w:rFonts w:ascii="Bradley Hand ITC" w:hAnsi="Bradley Hand ITC"/>
+                <w:b/>
+              </w:rPr>
+            </w:pPr>
+            <w:r>
+              <w:rPr>
+                <w:rFonts w:ascii="Bradley Hand ITC" w:hAnsi="Bradley Hand ITC"/>
+                <w:b/>
+              </w:rPr>
+              <w:t>Tests (</w:t>
+            </w:r>
+            <w:proofErr w:type="spellStart"/>
+            <w:r>
+              <w:rPr>
+                <w:rFonts w:ascii="Bradley Hand ITC" w:hAnsi="Bradley Hand ITC"/>
+                <w:b/>
+              </w:rPr>
+              <w:t>JSFUnit</w:t>
+            </w:r>
+            <w:proofErr w:type="spellEnd"/>
+            <w:r>
+              <w:rPr>
+                <w:rFonts w:ascii="Bradley Hand ITC" w:hAnsi="Bradley Hand ITC"/>
+                <w:b/>
+              </w:rPr>
+              <w:t>)</w:t>
+            </w:r>
+          </w:p>
+          <w:p>
+            <w:pPr>
+              <w:pStyle w:val="Listenabsatz"/>
+              <w:numPr>
+                <w:ilvl w:val="0"/>
+                <w:numId w:val="1"/>
+              </w:numPr>
+              <w:ind w:left="459"/>
+              <w:rPr>
+                <w:b/>
+              </w:rPr>
+            </w:pPr>
+            <w:r>
+              <w:rPr>
+                <w:rFonts w:ascii="Bradley Hand ITC" w:hAnsi="Bradley Hand ITC"/>
+                <w:b/>
+              </w:rPr>
+              <w:t>Probleme zwar erkannt ABER nicht behoben</w:t>
+            </w:r>
+          </w:p>
+        </w:tc>
+        <w:tc>
+          <w:tcPr>
+            <w:tcW w:w="4252" w:type="dxa"/>
             <w:vMerge/>
+            <w:shd w:val="clear" w:color="auto" w:fill="DAEEF3" w:themeFill="accent5" w:themeFillTint="33"/>
+          </w:tcPr>
+          <w:p/>
+        </w:tc>
+      </w:tr>
+      <w:tr>
+        <w:tc>
+          <w:tcPr>
+            <w:tcW w:w="534" w:type="dxa"/>
+            <w:vMerge w:val="restart"/>
+            <w:shd w:val="clear" w:color="auto" w:fill="F2F2F2" w:themeFill="background1" w:themeFillShade="F2"/>
+            <w:textDirection w:val="btLr"/>
+          </w:tcPr>
+          <w:p>
+            <w:pPr>
+              <w:ind w:left="113" w:right="113"/>
+              <w:rPr>
+                <w:b/>
+              </w:rPr>
+            </w:pPr>
+            <w:r>
+              <w:rPr>
+                <w:b/>
+              </w:rPr>
+              <w:t>Lieferung 3 (24.03)</w:t>
+            </w:r>
+          </w:p>
+          <w:p>
+            <w:pPr>
+              <w:ind w:left="113" w:right="113"/>
+              <w:rPr>
+                <w:b/>
+              </w:rPr>
+            </w:pPr>
+          </w:p>
+        </w:tc>
+        <w:tc>
+          <w:tcPr>
+            <w:tcW w:w="4252" w:type="dxa"/>
+            <w:shd w:val="clear" w:color="auto" w:fill="D6E3BC" w:themeFill="accent3" w:themeFillTint="66"/>
+          </w:tcPr>
+          <w:p>
+            <w:pPr>
+              <w:rPr>
+                <w:b/>
+              </w:rPr>
+            </w:pPr>
+            <w:r>
+              <w:rPr>
+                <w:b/>
+              </w:rPr>
+              <w:t>Keep</w:t>
+            </w:r>
+          </w:p>
+          <w:p>
+            <w:pPr>
+              <w:pStyle w:val="Listenabsatz"/>
+              <w:numPr>
+                <w:ilvl w:val="0"/>
+                <w:numId w:val="1"/>
+              </w:numPr>
+              <w:ind w:left="459"/>
+              <w:rPr>
+                <w:rFonts w:ascii="Bradley Hand ITC" w:hAnsi="Bradley Hand ITC"/>
+                <w:b/>
+              </w:rPr>
+            </w:pPr>
+            <w:proofErr w:type="spellStart"/>
+            <w:r>
+              <w:rPr>
+                <w:rFonts w:ascii="Bradley Hand ITC" w:hAnsi="Bradley Hand ITC"/>
+                <w:b/>
+              </w:rPr>
+              <w:t>dailies</w:t>
+            </w:r>
+            <w:proofErr w:type="spellEnd"/>
+          </w:p>
+          <w:p>
+            <w:pPr>
+              <w:pStyle w:val="Listenabsatz"/>
+              <w:numPr>
+                <w:ilvl w:val="0"/>
+                <w:numId w:val="1"/>
+              </w:numPr>
+              <w:ind w:left="459"/>
+              <w:rPr>
+                <w:rFonts w:ascii="Bradley Hand ITC" w:hAnsi="Bradley Hand ITC"/>
+                <w:b/>
+              </w:rPr>
+            </w:pPr>
+            <w:r>
+              <w:rPr>
+                <w:rFonts w:ascii="Bradley Hand ITC" w:hAnsi="Bradley Hand ITC"/>
+                <w:b/>
+              </w:rPr>
+              <w:t>Reviews</w:t>
+            </w:r>
+          </w:p>
+          <w:p>
+            <w:pPr>
+              <w:pStyle w:val="Listenabsatz"/>
+              <w:numPr>
+                <w:ilvl w:val="0"/>
+                <w:numId w:val="1"/>
+              </w:numPr>
+              <w:ind w:left="459"/>
+              <w:rPr>
+                <w:b/>
+              </w:rPr>
+            </w:pPr>
+            <w:r>
+              <w:rPr>
+                <w:rFonts w:ascii="Bradley Hand ITC" w:hAnsi="Bradley Hand ITC"/>
+                <w:b/>
+              </w:rPr>
+              <w:t>Tests (</w:t>
+            </w:r>
+            <w:proofErr w:type="spellStart"/>
+            <w:r>
+              <w:rPr>
+                <w:rFonts w:ascii="Bradley Hand ITC" w:hAnsi="Bradley Hand ITC"/>
+                <w:b/>
+              </w:rPr>
+              <w:t>JUnit</w:t>
+            </w:r>
+            <w:proofErr w:type="spellEnd"/>
+            <w:r>
+              <w:rPr>
+                <w:rFonts w:ascii="Bradley Hand ITC" w:hAnsi="Bradley Hand ITC"/>
+                <w:b/>
+              </w:rPr>
+              <w:t>)</w:t>
+            </w:r>
+          </w:p>
+        </w:tc>
+        <w:tc>
+          <w:tcPr>
+            <w:tcW w:w="4252" w:type="dxa"/>
+            <w:vMerge w:val="restart"/>
+            <w:shd w:val="clear" w:color="auto" w:fill="DAEEF3" w:themeFill="accent5" w:themeFillTint="33"/>
+          </w:tcPr>
+          <w:p>
+            <w:pPr>
+              <w:rPr>
+                <w:b/>
+              </w:rPr>
+            </w:pPr>
+            <w:r>
+              <w:rPr>
+                <w:b/>
+              </w:rPr>
+              <w:t>Try</w:t>
+            </w:r>
+          </w:p>
+          <w:p>
+            <w:pPr>
+              <w:pStyle w:val="Listenabsatz"/>
+              <w:numPr>
+                <w:ilvl w:val="0"/>
+                <w:numId w:val="1"/>
+              </w:numPr>
+              <w:ind w:left="459"/>
+              <w:rPr>
+                <w:rFonts w:ascii="Bradley Hand ITC" w:hAnsi="Bradley Hand ITC"/>
+                <w:b/>
+              </w:rPr>
+            </w:pPr>
+            <w:proofErr w:type="spellStart"/>
+            <w:r>
+              <w:rPr>
+                <w:rFonts w:ascii="Bradley Hand ITC" w:hAnsi="Bradley Hand ITC"/>
+                <w:b/>
+              </w:rPr>
+              <w:t>Git</w:t>
+            </w:r>
+            <w:proofErr w:type="spellEnd"/>
+            <w:r>
+              <w:rPr>
+                <w:rFonts w:ascii="Bradley Hand ITC" w:hAnsi="Bradley Hand ITC"/>
+                <w:b/>
+              </w:rPr>
+              <w:t xml:space="preserve"> integrieren </w:t>
+            </w:r>
+          </w:p>
+          <w:p>
+            <w:pPr>
+              <w:pStyle w:val="Listenabsatz"/>
+              <w:ind w:left="459"/>
+              <w:rPr>
+                <w:rFonts w:ascii="Bradley Hand ITC" w:hAnsi="Bradley Hand ITC"/>
+                <w:b/>
+              </w:rPr>
+            </w:pPr>
+            <w:r>
+              <w:rPr>
+                <w:rFonts w:ascii="Bradley Hand ITC" w:hAnsi="Bradley Hand ITC"/>
+                <w:b/>
+              </w:rPr>
+              <w:sym w:font="Wingdings" w:char="F0E0"/>
+            </w:r>
+            <w:r>
+              <w:rPr>
+                <w:rFonts w:ascii="Bradley Hand ITC" w:hAnsi="Bradley Hand ITC"/>
+                <w:b/>
+              </w:rPr>
+              <w:t xml:space="preserve"> </w:t>
+            </w:r>
+            <w:proofErr w:type="spellStart"/>
+            <w:r>
+              <w:rPr>
+                <w:rFonts w:ascii="Bradley Hand ITC" w:hAnsi="Bradley Hand ITC"/>
+                <w:b/>
+              </w:rPr>
+              <w:t>Commits</w:t>
+            </w:r>
+            <w:proofErr w:type="spellEnd"/>
+            <w:r>
+              <w:rPr>
+                <w:rFonts w:ascii="Bradley Hand ITC" w:hAnsi="Bradley Hand ITC"/>
+                <w:b/>
+              </w:rPr>
+              <w:t xml:space="preserve"> an Tickets hängen</w:t>
+            </w:r>
+          </w:p>
+          <w:p>
+            <w:pPr>
+              <w:ind w:left="459"/>
+            </w:pPr>
+            <w:r>
+              <w:rPr>
+                <w:rFonts w:ascii="Bradley Hand ITC" w:hAnsi="Bradley Hand ITC"/>
+                <w:b/>
+              </w:rPr>
+              <w:sym w:font="Wingdings" w:char="F0E0"/>
+            </w:r>
+            <w:r>
+              <w:rPr>
+                <w:rFonts w:ascii="Bradley Hand ITC" w:hAnsi="Bradley Hand ITC"/>
+                <w:b/>
+              </w:rPr>
+              <w:t xml:space="preserve"> leichterer Review</w:t>
+            </w:r>
+          </w:p>
+        </w:tc>
+      </w:tr>
+      <w:tr>
+        <w:tc>
+          <w:tcPr>
+            <w:tcW w:w="534" w:type="dxa"/>
+            <w:vMerge/>
+            <w:shd w:val="clear" w:color="auto" w:fill="F2F2F2" w:themeFill="background1" w:themeFillShade="F2"/>
+          </w:tcPr>
+          <w:p>
+            <w:pPr>
+              <w:rPr>
+                <w:b/>
+              </w:rPr>
+            </w:pPr>
+          </w:p>
+        </w:tc>
+        <w:tc>
+          <w:tcPr>
+            <w:tcW w:w="4252" w:type="dxa"/>
+            <w:shd w:val="clear" w:color="auto" w:fill="F2DBDB" w:themeFill="accent2" w:themeFillTint="33"/>
+          </w:tcPr>
+          <w:p>
+            <w:pPr>
+              <w:rPr>
+                <w:b/>
+              </w:rPr>
+            </w:pPr>
+            <w:r>
+              <w:rPr>
+                <w:b/>
+              </w:rPr>
+              <w:t>Problems</w:t>
+            </w:r>
+          </w:p>
+          <w:p>
+            <w:pPr>
+              <w:pStyle w:val="Listenabsatz"/>
+              <w:numPr>
+                <w:ilvl w:val="0"/>
+                <w:numId w:val="1"/>
+              </w:numPr>
+              <w:ind w:left="459"/>
+              <w:rPr>
+                <w:rFonts w:ascii="Bradley Hand ITC" w:hAnsi="Bradley Hand ITC"/>
+                <w:b/>
+              </w:rPr>
+            </w:pPr>
+            <w:r>
+              <w:rPr>
+                <w:rFonts w:ascii="Bradley Hand ITC" w:hAnsi="Bradley Hand ITC"/>
+                <w:b/>
+              </w:rPr>
+              <w:t xml:space="preserve">Zu wenig Pair </w:t>
+            </w:r>
+            <w:proofErr w:type="spellStart"/>
+            <w:r>
+              <w:rPr>
+                <w:rFonts w:ascii="Bradley Hand ITC" w:hAnsi="Bradley Hand ITC"/>
+                <w:b/>
+              </w:rPr>
+              <w:t>Programming</w:t>
+            </w:r>
+            <w:proofErr w:type="spellEnd"/>
+            <w:r>
+              <w:rPr>
+                <w:rFonts w:ascii="Bradley Hand ITC" w:hAnsi="Bradley Hand ITC"/>
+                <w:b/>
+              </w:rPr>
+              <w:t xml:space="preserve"> </w:t>
+            </w:r>
+            <w:r>
+              <w:rPr>
+                <w:rFonts w:ascii="Bradley Hand ITC" w:hAnsi="Bradley Hand ITC"/>
+                <w:b/>
+              </w:rPr>
+              <w:sym w:font="Wingdings" w:char="F0E0"/>
+            </w:r>
+            <w:r>
+              <w:rPr>
+                <w:rFonts w:ascii="Bradley Hand ITC" w:hAnsi="Bradley Hand ITC"/>
+                <w:b/>
+              </w:rPr>
+              <w:t xml:space="preserve"> Zu wenig Zeit</w:t>
+            </w:r>
+          </w:p>
+          <w:p>
+            <w:pPr>
+              <w:pStyle w:val="Listenabsatz"/>
+              <w:ind w:left="459"/>
+              <w:rPr>
+                <w:b/>
+              </w:rPr>
+            </w:pPr>
+            <w:r>
+              <w:rPr>
+                <w:rFonts w:ascii="Bradley Hand ITC" w:hAnsi="Bradley Hand ITC"/>
+                <w:b/>
+              </w:rPr>
+              <w:sym w:font="Wingdings" w:char="F0E0"/>
+            </w:r>
+            <w:r>
+              <w:rPr>
+                <w:rFonts w:ascii="Bradley Hand ITC" w:hAnsi="Bradley Hand ITC"/>
+                <w:b/>
+              </w:rPr>
+              <w:t xml:space="preserve"> Tasks zu klein/ leicht</w:t>
+            </w:r>
+          </w:p>
+        </w:tc>
+        <w:tc>
+          <w:tcPr>
+            <w:tcW w:w="4252" w:type="dxa"/>
+            <w:vMerge/>
+            <w:shd w:val="clear" w:color="auto" w:fill="DAEEF3" w:themeFill="accent5" w:themeFillTint="33"/>
+          </w:tcPr>
+          <w:p/>
+        </w:tc>
+      </w:tr>
+      <w:tr>
+        <w:tc>
+          <w:tcPr>
+            <w:tcW w:w="534" w:type="dxa"/>
+            <w:vMerge w:val="restart"/>
+            <w:shd w:val="clear" w:color="auto" w:fill="F2F2F2" w:themeFill="background1" w:themeFillShade="F2"/>
+            <w:textDirection w:val="btLr"/>
+          </w:tcPr>
+          <w:p>
+            <w:pPr>
+              <w:ind w:left="113" w:right="113"/>
+              <w:rPr>
+                <w:b/>
+              </w:rPr>
+            </w:pPr>
+            <w:r>
+              <w:rPr>
+                <w:b/>
+              </w:rPr>
+              <w:t>Lieferung 4 (07.04</w:t>
+            </w:r>
+            <w:r>
+              <w:rPr>
+                <w:b/>
+              </w:rPr>
+              <w:t>)</w:t>
+            </w:r>
+          </w:p>
+          <w:p>
+            <w:pPr>
+              <w:ind w:left="113" w:right="113"/>
+              <w:rPr>
+                <w:b/>
+              </w:rPr>
+            </w:pPr>
+          </w:p>
+        </w:tc>
+        <w:tc>
+          <w:tcPr>
+            <w:tcW w:w="4252" w:type="dxa"/>
+            <w:shd w:val="clear" w:color="auto" w:fill="D6E3BC" w:themeFill="accent3" w:themeFillTint="66"/>
+          </w:tcPr>
+          <w:p>
+            <w:pPr>
+              <w:rPr>
+                <w:b/>
+              </w:rPr>
+            </w:pPr>
+            <w:r>
+              <w:rPr>
+                <w:b/>
+              </w:rPr>
+              <w:t>Keep</w:t>
+            </w:r>
+          </w:p>
+          <w:p>
+            <w:pPr>
+              <w:pStyle w:val="Listenabsatz"/>
+              <w:numPr>
+                <w:ilvl w:val="0"/>
+                <w:numId w:val="1"/>
+              </w:numPr>
+              <w:ind w:left="459"/>
+              <w:rPr>
+                <w:rFonts w:ascii="Bradley Hand ITC" w:hAnsi="Bradley Hand ITC"/>
+                <w:b/>
+              </w:rPr>
+            </w:pPr>
+            <w:r>
+              <w:rPr>
+                <w:rFonts w:ascii="Bradley Hand ITC" w:hAnsi="Bradley Hand ITC"/>
+                <w:b/>
+              </w:rPr>
+              <w:t xml:space="preserve">Bugs schnell in Tools </w:t>
+            </w:r>
+            <w:proofErr w:type="spellStart"/>
+            <w:r>
+              <w:rPr>
+                <w:rFonts w:ascii="Bradley Hand ITC" w:hAnsi="Bradley Hand ITC"/>
+                <w:b/>
+              </w:rPr>
+              <w:t>augenommen</w:t>
+            </w:r>
+            <w:proofErr w:type="spellEnd"/>
+          </w:p>
+          <w:p>
+            <w:pPr>
+              <w:pStyle w:val="Listenabsatz"/>
+              <w:numPr>
+                <w:ilvl w:val="0"/>
+                <w:numId w:val="1"/>
+              </w:numPr>
+              <w:ind w:left="459"/>
+              <w:rPr>
+                <w:rFonts w:ascii="Bradley Hand ITC" w:hAnsi="Bradley Hand ITC"/>
+                <w:b/>
+              </w:rPr>
+            </w:pPr>
+            <w:r>
+              <w:rPr>
+                <w:rFonts w:ascii="Bradley Hand ITC" w:hAnsi="Bradley Hand ITC"/>
+                <w:b/>
+              </w:rPr>
+              <w:t>Schnelle Bearbeitung</w:t>
+            </w:r>
+          </w:p>
+          <w:p>
+            <w:pPr>
+              <w:pStyle w:val="Listenabsatz"/>
+              <w:numPr>
+                <w:ilvl w:val="0"/>
+                <w:numId w:val="1"/>
+              </w:numPr>
+              <w:ind w:left="459"/>
+              <w:rPr>
+                <w:rFonts w:ascii="Bradley Hand ITC" w:hAnsi="Bradley Hand ITC"/>
+                <w:b/>
+              </w:rPr>
+            </w:pPr>
+            <w:r>
+              <w:rPr>
+                <w:rFonts w:ascii="Bradley Hand ITC" w:hAnsi="Bradley Hand ITC"/>
+                <w:b/>
+              </w:rPr>
+              <w:t>Gute Aufgabenverteilung</w:t>
+            </w:r>
+          </w:p>
+          <w:p>
+            <w:pPr>
+              <w:pStyle w:val="Listenabsatz"/>
+              <w:numPr>
+                <w:ilvl w:val="0"/>
+                <w:numId w:val="1"/>
+              </w:numPr>
+              <w:ind w:left="459"/>
+              <w:rPr>
+                <w:rFonts w:ascii="Bradley Hand ITC" w:hAnsi="Bradley Hand ITC"/>
+                <w:b/>
+              </w:rPr>
+            </w:pPr>
+            <w:proofErr w:type="spellStart"/>
+            <w:r>
+              <w:rPr>
+                <w:rFonts w:ascii="Bradley Hand ITC" w:hAnsi="Bradley Hand ITC"/>
+                <w:b/>
+              </w:rPr>
+              <w:t>Git</w:t>
+            </w:r>
+            <w:proofErr w:type="spellEnd"/>
+            <w:r>
+              <w:rPr>
+                <w:rFonts w:ascii="Bradley Hand ITC" w:hAnsi="Bradley Hand ITC"/>
+                <w:b/>
+              </w:rPr>
+              <w:t xml:space="preserve"> </w:t>
+            </w:r>
+            <w:proofErr w:type="spellStart"/>
+            <w:r>
+              <w:rPr>
+                <w:rFonts w:ascii="Bradley Hand ITC" w:hAnsi="Bradley Hand ITC"/>
+                <w:b/>
+              </w:rPr>
+              <w:t>integration</w:t>
+            </w:r>
+            <w:proofErr w:type="spellEnd"/>
+          </w:p>
+        </w:tc>
+        <w:tc>
+          <w:tcPr>
+            <w:tcW w:w="4252" w:type="dxa"/>
+            <w:vMerge w:val="restart"/>
+            <w:shd w:val="clear" w:color="auto" w:fill="DAEEF3" w:themeFill="accent5" w:themeFillTint="33"/>
+          </w:tcPr>
+          <w:p>
+            <w:pPr>
+              <w:rPr>
+                <w:b/>
+              </w:rPr>
+            </w:pPr>
+            <w:r>
+              <w:rPr>
+                <w:b/>
+              </w:rPr>
+              <w:t>Try</w:t>
+            </w:r>
+            <w:r>
+              <w:rPr>
+                <w:b/>
+              </w:rPr>
+              <w:t xml:space="preserve"> (für nächste</w:t>
+            </w:r>
+            <w:bookmarkStart w:id="0" w:name="_GoBack"/>
+            <w:bookmarkEnd w:id="0"/>
+            <w:r>
+              <w:rPr>
+                <w:b/>
+              </w:rPr>
+              <w:t xml:space="preserve"> Projekte)</w:t>
+            </w:r>
+          </w:p>
+          <w:p>
+            <w:pPr>
+              <w:pStyle w:val="Listenabsatz"/>
+              <w:numPr>
+                <w:ilvl w:val="0"/>
+                <w:numId w:val="3"/>
+              </w:numPr>
+              <w:ind w:left="459"/>
+              <w:rPr>
+                <w:rFonts w:ascii="Bradley Hand ITC" w:hAnsi="Bradley Hand ITC"/>
+                <w:b/>
+              </w:rPr>
+            </w:pPr>
+            <w:r>
+              <w:rPr>
+                <w:rFonts w:ascii="Bradley Hand ITC" w:hAnsi="Bradley Hand ITC"/>
+                <w:b/>
+              </w:rPr>
+              <w:t>Anwender einbeziehen</w:t>
+            </w:r>
+          </w:p>
+          <w:p>
+            <w:pPr>
+              <w:pStyle w:val="Listenabsatz"/>
+              <w:numPr>
+                <w:ilvl w:val="0"/>
+                <w:numId w:val="3"/>
+              </w:numPr>
+              <w:ind w:left="459"/>
+              <w:rPr>
+                <w:rFonts w:ascii="Bradley Hand ITC" w:hAnsi="Bradley Hand ITC"/>
+                <w:b/>
+              </w:rPr>
+            </w:pPr>
+            <w:r>
+              <w:rPr>
+                <w:rFonts w:ascii="Bradley Hand ITC" w:hAnsi="Bradley Hand ITC"/>
+                <w:b/>
+              </w:rPr>
+              <w:t>PP:</w:t>
+            </w:r>
+          </w:p>
+          <w:p>
+            <w:pPr>
+              <w:pStyle w:val="Listenabsatz"/>
+              <w:numPr>
+                <w:ilvl w:val="1"/>
+                <w:numId w:val="3"/>
+              </w:numPr>
+              <w:ind w:left="884"/>
+              <w:rPr>
+                <w:rFonts w:ascii="Bradley Hand ITC" w:hAnsi="Bradley Hand ITC"/>
+                <w:b/>
+              </w:rPr>
+            </w:pPr>
+            <w:r>
+              <w:rPr>
+                <w:rFonts w:ascii="Bradley Hand ITC" w:hAnsi="Bradley Hand ITC"/>
+                <w:b/>
+              </w:rPr>
+              <w:t>Korrekt durchführen</w:t>
+            </w:r>
+          </w:p>
+          <w:p>
+            <w:pPr>
+              <w:pStyle w:val="Listenabsatz"/>
+              <w:numPr>
+                <w:ilvl w:val="1"/>
+                <w:numId w:val="3"/>
+              </w:numPr>
+              <w:ind w:left="884"/>
+              <w:rPr>
+                <w:rFonts w:ascii="Bradley Hand ITC" w:hAnsi="Bradley Hand ITC"/>
+                <w:b/>
+              </w:rPr>
+            </w:pPr>
+            <w:r>
+              <w:rPr>
+                <w:rFonts w:ascii="Bradley Hand ITC" w:hAnsi="Bradley Hand ITC"/>
+                <w:b/>
+              </w:rPr>
+              <w:t>In Blitzplanung für Tasks festlegen &amp; mit abschätzen</w:t>
+            </w:r>
+          </w:p>
+          <w:p>
+            <w:pPr>
+              <w:pStyle w:val="Listenabsatz"/>
+              <w:numPr>
+                <w:ilvl w:val="0"/>
+                <w:numId w:val="3"/>
+              </w:numPr>
+              <w:ind w:left="459"/>
+              <w:rPr>
+                <w:rFonts w:ascii="Bradley Hand ITC" w:hAnsi="Bradley Hand ITC"/>
+                <w:b/>
+              </w:rPr>
+            </w:pPr>
+            <w:r>
+              <w:rPr>
+                <w:rFonts w:ascii="Bradley Hand ITC" w:hAnsi="Bradley Hand ITC"/>
+                <w:b/>
+              </w:rPr>
+              <w:t>Lieferungsplanung: kompletten Projektplan überarbeiten/berücksichtigen</w:t>
+            </w:r>
+          </w:p>
+          <w:p>
+            <w:pPr>
+              <w:pStyle w:val="Listenabsatz"/>
+              <w:numPr>
+                <w:ilvl w:val="0"/>
+                <w:numId w:val="3"/>
+              </w:numPr>
+              <w:ind w:left="459"/>
+              <w:rPr>
+                <w:rFonts w:ascii="Bradley Hand ITC" w:hAnsi="Bradley Hand ITC"/>
+                <w:b/>
+              </w:rPr>
+            </w:pPr>
+            <w:r>
+              <w:rPr>
+                <w:rFonts w:ascii="Bradley Hand ITC" w:hAnsi="Bradley Hand ITC"/>
+                <w:b/>
+              </w:rPr>
+              <w:t>Mit bekannten Techniken starten</w:t>
+            </w:r>
+          </w:p>
+          <w:p>
+            <w:pPr>
+              <w:pStyle w:val="Listenabsatz"/>
+              <w:numPr>
+                <w:ilvl w:val="0"/>
+                <w:numId w:val="3"/>
+              </w:numPr>
+              <w:ind w:left="459"/>
+              <w:rPr>
+                <w:rFonts w:ascii="Bradley Hand ITC" w:hAnsi="Bradley Hand ITC"/>
+                <w:b/>
+              </w:rPr>
+            </w:pPr>
+            <w:proofErr w:type="spellStart"/>
+            <w:r>
+              <w:rPr>
+                <w:rFonts w:ascii="Bradley Hand ITC" w:hAnsi="Bradley Hand ITC"/>
+                <w:b/>
+              </w:rPr>
+              <w:t>Gitintegration</w:t>
+            </w:r>
+            <w:proofErr w:type="spellEnd"/>
+            <w:r>
+              <w:rPr>
+                <w:rFonts w:ascii="Bradley Hand ITC" w:hAnsi="Bradley Hand ITC"/>
+                <w:b/>
+              </w:rPr>
+              <w:t xml:space="preserve"> Pflicht! </w:t>
+            </w:r>
+            <w:r>
+              <w:rPr>
+                <w:rFonts w:ascii="Bradley Hand ITC" w:hAnsi="Bradley Hand ITC"/>
+                <w:b/>
+              </w:rPr>
+              <w:sym w:font="Wingdings" w:char="F0E0"/>
+            </w:r>
+            <w:r>
+              <w:rPr>
+                <w:rFonts w:ascii="Bradley Hand ITC" w:hAnsi="Bradley Hand ITC"/>
+                <w:b/>
+              </w:rPr>
+              <w:t xml:space="preserve"> ausbaufähig (Zeit loggen,…)</w:t>
+            </w:r>
+          </w:p>
+          <w:p>
+            <w:pPr>
+              <w:pStyle w:val="Listenabsatz"/>
+              <w:numPr>
+                <w:ilvl w:val="0"/>
+                <w:numId w:val="3"/>
+              </w:numPr>
+              <w:ind w:left="459"/>
+              <w:rPr>
+                <w:rFonts w:ascii="Bradley Hand ITC" w:hAnsi="Bradley Hand ITC"/>
+                <w:b/>
+              </w:rPr>
+            </w:pPr>
+            <w:r>
+              <w:rPr>
+                <w:rFonts w:ascii="Bradley Hand ITC" w:hAnsi="Bradley Hand ITC"/>
+                <w:b/>
+              </w:rPr>
+              <w:t>Häufiges Pushen</w:t>
+            </w:r>
+          </w:p>
+          <w:p>
+            <w:pPr>
+              <w:pStyle w:val="Listenabsatz"/>
+              <w:numPr>
+                <w:ilvl w:val="0"/>
+                <w:numId w:val="3"/>
+              </w:numPr>
+              <w:ind w:left="459"/>
+              <w:rPr>
+                <w:rFonts w:ascii="Bradley Hand ITC" w:hAnsi="Bradley Hand ITC"/>
+                <w:b/>
+              </w:rPr>
+            </w:pPr>
+            <w:r>
+              <w:rPr>
+                <w:rFonts w:ascii="Bradley Hand ITC" w:hAnsi="Bradley Hand ITC"/>
+                <w:b/>
+              </w:rPr>
+              <w:t>Test explizit planen VON ANFANG AN</w:t>
+            </w:r>
+          </w:p>
+          <w:p>
+            <w:pPr>
+              <w:pStyle w:val="Listenabsatz"/>
+              <w:numPr>
+                <w:ilvl w:val="0"/>
+                <w:numId w:val="3"/>
+              </w:numPr>
+              <w:ind w:left="459"/>
+            </w:pPr>
+            <w:proofErr w:type="spellStart"/>
+            <w:r>
+              <w:rPr>
+                <w:rFonts w:ascii="Bradley Hand ITC" w:hAnsi="Bradley Hand ITC"/>
+                <w:b/>
+              </w:rPr>
+              <w:t>Automatic</w:t>
+            </w:r>
+            <w:proofErr w:type="spellEnd"/>
+            <w:r>
+              <w:rPr>
+                <w:rFonts w:ascii="Bradley Hand ITC" w:hAnsi="Bradley Hand ITC"/>
+                <w:b/>
+              </w:rPr>
+              <w:t xml:space="preserve"> </w:t>
+            </w:r>
+            <w:proofErr w:type="spellStart"/>
+            <w:r>
+              <w:rPr>
+                <w:rFonts w:ascii="Bradley Hand ITC" w:hAnsi="Bradley Hand ITC"/>
+                <w:b/>
+              </w:rPr>
+              <w:t>build</w:t>
+            </w:r>
+            <w:proofErr w:type="spellEnd"/>
+            <w:r>
+              <w:rPr>
+                <w:rFonts w:ascii="Bradley Hand ITC" w:hAnsi="Bradley Hand ITC"/>
+                <w:b/>
+              </w:rPr>
+              <w:t xml:space="preserve"> (Tests, Metriken)</w:t>
+            </w:r>
+          </w:p>
+        </w:tc>
+      </w:tr>
+      <w:tr>
+        <w:tc>
+          <w:tcPr>
+            <w:tcW w:w="534" w:type="dxa"/>
+            <w:vMerge/>
+            <w:shd w:val="clear" w:color="auto" w:fill="F2F2F2" w:themeFill="background1" w:themeFillShade="F2"/>
+          </w:tcPr>
+          <w:p>
+            <w:pPr>
+              <w:rPr>
+                <w:b/>
+              </w:rPr>
+            </w:pPr>
+          </w:p>
+        </w:tc>
+        <w:tc>
+          <w:tcPr>
+            <w:tcW w:w="4252" w:type="dxa"/>
+            <w:shd w:val="clear" w:color="auto" w:fill="F2DBDB" w:themeFill="accent2" w:themeFillTint="33"/>
+          </w:tcPr>
+          <w:p>
+            <w:pPr>
+              <w:rPr>
+                <w:b/>
+              </w:rPr>
+            </w:pPr>
+            <w:r>
+              <w:rPr>
+                <w:b/>
+              </w:rPr>
+              <w:t>Problems</w:t>
+            </w:r>
+          </w:p>
+          <w:p>
+            <w:pPr>
+              <w:pStyle w:val="Listenabsatz"/>
+              <w:numPr>
+                <w:ilvl w:val="0"/>
+                <w:numId w:val="2"/>
+              </w:numPr>
+              <w:rPr>
+                <w:b/>
+              </w:rPr>
+            </w:pPr>
+            <w:r>
+              <w:rPr>
+                <w:rFonts w:ascii="Bradley Hand ITC" w:hAnsi="Bradley Hand ITC"/>
+                <w:b/>
+              </w:rPr>
+              <w:t xml:space="preserve">PP </w:t>
+            </w:r>
+            <w:r>
+              <w:rPr>
+                <w:rFonts w:ascii="Bradley Hand ITC" w:hAnsi="Bradley Hand ITC"/>
+                <w:b/>
+              </w:rPr>
+              <w:sym w:font="Wingdings" w:char="F0E0"/>
+            </w:r>
+            <w:r>
+              <w:rPr>
+                <w:rFonts w:ascii="Bradley Hand ITC" w:hAnsi="Bradley Hand ITC"/>
+                <w:b/>
+              </w:rPr>
+              <w:t xml:space="preserve"> richtige Rollenverteilung</w:t>
+            </w:r>
+          </w:p>
+          <w:p>
+            <w:pPr>
+              <w:pStyle w:val="Listenabsatz"/>
+              <w:numPr>
+                <w:ilvl w:val="0"/>
+                <w:numId w:val="2"/>
+              </w:numPr>
+              <w:rPr>
+                <w:b/>
+              </w:rPr>
+            </w:pPr>
+            <w:r>
+              <w:rPr>
+                <w:rFonts w:ascii="Bradley Hand ITC" w:hAnsi="Bradley Hand ITC"/>
+                <w:b/>
+              </w:rPr>
+              <w:t>Anwender einbeziehen</w:t>
+            </w:r>
+          </w:p>
+          <w:p>
+            <w:pPr>
+              <w:pStyle w:val="Listenabsatz"/>
+              <w:numPr>
+                <w:ilvl w:val="0"/>
+                <w:numId w:val="2"/>
+              </w:numPr>
+              <w:rPr>
+                <w:b/>
+              </w:rPr>
+            </w:pPr>
+            <w:r>
+              <w:rPr>
+                <w:rFonts w:ascii="Bradley Hand ITC" w:hAnsi="Bradley Hand ITC"/>
+                <w:b/>
+              </w:rPr>
+              <w:t xml:space="preserve">Entwickler rät wie es sein soll </w:t>
+            </w:r>
+            <w:r>
+              <w:rPr>
+                <w:rFonts w:ascii="Bradley Hand ITC" w:hAnsi="Bradley Hand ITC"/>
+                <w:b/>
+              </w:rPr>
+              <w:sym w:font="Wingdings" w:char="F0E0"/>
+            </w:r>
+            <w:r>
+              <w:rPr>
+                <w:rFonts w:ascii="Bradley Hand ITC" w:hAnsi="Bradley Hand ITC"/>
+                <w:b/>
+              </w:rPr>
+              <w:t xml:space="preserve"> NACHFRAGEN!!!</w:t>
+            </w:r>
+          </w:p>
+          <w:p>
+            <w:pPr>
+              <w:pStyle w:val="Listenabsatz"/>
+              <w:numPr>
+                <w:ilvl w:val="0"/>
+                <w:numId w:val="2"/>
+              </w:numPr>
+              <w:rPr>
+                <w:b/>
+              </w:rPr>
+            </w:pPr>
+            <w:r>
+              <w:rPr>
+                <w:rFonts w:ascii="Bradley Hand ITC" w:hAnsi="Bradley Hand ITC"/>
+                <w:b/>
+              </w:rPr>
+              <w:t>Taskzuweisung</w:t>
+            </w:r>
+          </w:p>
+        </w:tc>
+        <w:tc>
+          <w:tcPr>
+            <w:tcW w:w="4252" w:type="dxa"/>
+            <w:vMerge/>
+            <w:shd w:val="clear" w:color="auto" w:fill="DAEEF3" w:themeFill="accent5" w:themeFillTint="33"/>
           </w:tcPr>
           <w:p/>
         </w:tc>
@@ -643,7 +1675,7 @@
   <w:abstractNum w:abstractNumId="0">
     <w:nsid w:val="211C6E6C"/>
     <w:multiLevelType w:val="hybridMultilevel"/>
-    <w:tmpl w:val="473E89C6"/>
+    <w:tmpl w:val="B06CB60C"/>
     <w:lvl w:ilvl="0" w:tplc="853AA952">
       <w:numFmt w:val="bullet"/>
       <w:lvlText w:val="-"/>
@@ -752,8 +1784,238 @@
       </w:rPr>
     </w:lvl>
   </w:abstractNum>
+  <w:abstractNum w:abstractNumId="1">
+    <w:nsid w:val="219E51B4"/>
+    <w:multiLevelType w:val="hybridMultilevel"/>
+    <w:tmpl w:val="7474F106"/>
+    <w:lvl w:ilvl="0" w:tplc="853AA952">
+      <w:numFmt w:val="bullet"/>
+      <w:lvlText w:val="-"/>
+      <w:lvlJc w:val="left"/>
+      <w:pPr>
+        <w:ind w:left="360" w:hanging="360"/>
+      </w:pPr>
+      <w:rPr>
+        <w:rFonts w:ascii="Calibri" w:eastAsiaTheme="minorHAnsi" w:hAnsi="Calibri" w:cstheme="minorBidi" w:hint="default"/>
+      </w:rPr>
+    </w:lvl>
+    <w:lvl w:ilvl="1" w:tplc="04070003" w:tentative="1">
+      <w:start w:val="1"/>
+      <w:numFmt w:val="bullet"/>
+      <w:lvlText w:val="o"/>
+      <w:lvlJc w:val="left"/>
+      <w:pPr>
+        <w:ind w:left="1080" w:hanging="360"/>
+      </w:pPr>
+      <w:rPr>
+        <w:rFonts w:ascii="Courier New" w:hAnsi="Courier New" w:cs="Courier New" w:hint="default"/>
+      </w:rPr>
+    </w:lvl>
+    <w:lvl w:ilvl="2" w:tplc="04070005" w:tentative="1">
+      <w:start w:val="1"/>
+      <w:numFmt w:val="bullet"/>
+      <w:lvlText w:val=""/>
+      <w:lvlJc w:val="left"/>
+      <w:pPr>
+        <w:ind w:left="1800" w:hanging="360"/>
+      </w:pPr>
+      <w:rPr>
+        <w:rFonts w:ascii="Wingdings" w:hAnsi="Wingdings" w:hint="default"/>
+      </w:rPr>
+    </w:lvl>
+    <w:lvl w:ilvl="3" w:tplc="04070001" w:tentative="1">
+      <w:start w:val="1"/>
+      <w:numFmt w:val="bullet"/>
+      <w:lvlText w:val=""/>
+      <w:lvlJc w:val="left"/>
+      <w:pPr>
+        <w:ind w:left="2520" w:hanging="360"/>
+      </w:pPr>
+      <w:rPr>
+        <w:rFonts w:ascii="Symbol" w:hAnsi="Symbol" w:hint="default"/>
+      </w:rPr>
+    </w:lvl>
+    <w:lvl w:ilvl="4" w:tplc="04070003" w:tentative="1">
+      <w:start w:val="1"/>
+      <w:numFmt w:val="bullet"/>
+      <w:lvlText w:val="o"/>
+      <w:lvlJc w:val="left"/>
+      <w:pPr>
+        <w:ind w:left="3240" w:hanging="360"/>
+      </w:pPr>
+      <w:rPr>
+        <w:rFonts w:ascii="Courier New" w:hAnsi="Courier New" w:cs="Courier New" w:hint="default"/>
+      </w:rPr>
+    </w:lvl>
+    <w:lvl w:ilvl="5" w:tplc="04070005" w:tentative="1">
+      <w:start w:val="1"/>
+      <w:numFmt w:val="bullet"/>
+      <w:lvlText w:val=""/>
+      <w:lvlJc w:val="left"/>
+      <w:pPr>
+        <w:ind w:left="3960" w:hanging="360"/>
+      </w:pPr>
+      <w:rPr>
+        <w:rFonts w:ascii="Wingdings" w:hAnsi="Wingdings" w:hint="default"/>
+      </w:rPr>
+    </w:lvl>
+    <w:lvl w:ilvl="6" w:tplc="04070001" w:tentative="1">
+      <w:start w:val="1"/>
+      <w:numFmt w:val="bullet"/>
+      <w:lvlText w:val=""/>
+      <w:lvlJc w:val="left"/>
+      <w:pPr>
+        <w:ind w:left="4680" w:hanging="360"/>
+      </w:pPr>
+      <w:rPr>
+        <w:rFonts w:ascii="Symbol" w:hAnsi="Symbol" w:hint="default"/>
+      </w:rPr>
+    </w:lvl>
+    <w:lvl w:ilvl="7" w:tplc="04070003" w:tentative="1">
+      <w:start w:val="1"/>
+      <w:numFmt w:val="bullet"/>
+      <w:lvlText w:val="o"/>
+      <w:lvlJc w:val="left"/>
+      <w:pPr>
+        <w:ind w:left="5400" w:hanging="360"/>
+      </w:pPr>
+      <w:rPr>
+        <w:rFonts w:ascii="Courier New" w:hAnsi="Courier New" w:cs="Courier New" w:hint="default"/>
+      </w:rPr>
+    </w:lvl>
+    <w:lvl w:ilvl="8" w:tplc="04070005" w:tentative="1">
+      <w:start w:val="1"/>
+      <w:numFmt w:val="bullet"/>
+      <w:lvlText w:val=""/>
+      <w:lvlJc w:val="left"/>
+      <w:pPr>
+        <w:ind w:left="6120" w:hanging="360"/>
+      </w:pPr>
+      <w:rPr>
+        <w:rFonts w:ascii="Wingdings" w:hAnsi="Wingdings" w:hint="default"/>
+      </w:rPr>
+    </w:lvl>
+  </w:abstractNum>
+  <w:abstractNum w:abstractNumId="2">
+    <w:nsid w:val="31F535F6"/>
+    <w:multiLevelType w:val="hybridMultilevel"/>
+    <w:tmpl w:val="C80E5D8A"/>
+    <w:lvl w:ilvl="0" w:tplc="853AA952">
+      <w:numFmt w:val="bullet"/>
+      <w:lvlText w:val="-"/>
+      <w:lvlJc w:val="left"/>
+      <w:pPr>
+        <w:ind w:left="720" w:hanging="360"/>
+      </w:pPr>
+      <w:rPr>
+        <w:rFonts w:ascii="Calibri" w:eastAsiaTheme="minorHAnsi" w:hAnsi="Calibri" w:cstheme="minorBidi" w:hint="default"/>
+      </w:rPr>
+    </w:lvl>
+    <w:lvl w:ilvl="1" w:tplc="04070003">
+      <w:start w:val="1"/>
+      <w:numFmt w:val="bullet"/>
+      <w:lvlText w:val="o"/>
+      <w:lvlJc w:val="left"/>
+      <w:pPr>
+        <w:ind w:left="1440" w:hanging="360"/>
+      </w:pPr>
+      <w:rPr>
+        <w:rFonts w:ascii="Courier New" w:hAnsi="Courier New" w:cs="Courier New" w:hint="default"/>
+      </w:rPr>
+    </w:lvl>
+    <w:lvl w:ilvl="2" w:tplc="04070005" w:tentative="1">
+      <w:start w:val="1"/>
+      <w:numFmt w:val="bullet"/>
+      <w:lvlText w:val=""/>
+      <w:lvlJc w:val="left"/>
+      <w:pPr>
+        <w:ind w:left="2160" w:hanging="360"/>
+      </w:pPr>
+      <w:rPr>
+        <w:rFonts w:ascii="Wingdings" w:hAnsi="Wingdings" w:hint="default"/>
+      </w:rPr>
+    </w:lvl>
+    <w:lvl w:ilvl="3" w:tplc="04070001" w:tentative="1">
+      <w:start w:val="1"/>
+      <w:numFmt w:val="bullet"/>
+      <w:lvlText w:val=""/>
+      <w:lvlJc w:val="left"/>
+      <w:pPr>
+        <w:ind w:left="2880" w:hanging="360"/>
+      </w:pPr>
+      <w:rPr>
+        <w:rFonts w:ascii="Symbol" w:hAnsi="Symbol" w:hint="default"/>
+      </w:rPr>
+    </w:lvl>
+    <w:lvl w:ilvl="4" w:tplc="04070003" w:tentative="1">
+      <w:start w:val="1"/>
+      <w:numFmt w:val="bullet"/>
+      <w:lvlText w:val="o"/>
+      <w:lvlJc w:val="left"/>
+      <w:pPr>
+        <w:ind w:left="3600" w:hanging="360"/>
+      </w:pPr>
+      <w:rPr>
+        <w:rFonts w:ascii="Courier New" w:hAnsi="Courier New" w:cs="Courier New" w:hint="default"/>
+      </w:rPr>
+    </w:lvl>
+    <w:lvl w:ilvl="5" w:tplc="04070005" w:tentative="1">
+      <w:start w:val="1"/>
+      <w:numFmt w:val="bullet"/>
+      <w:lvlText w:val=""/>
+      <w:lvlJc w:val="left"/>
+      <w:pPr>
+        <w:ind w:left="4320" w:hanging="360"/>
+      </w:pPr>
+      <w:rPr>
+        <w:rFonts w:ascii="Wingdings" w:hAnsi="Wingdings" w:hint="default"/>
+      </w:rPr>
+    </w:lvl>
+    <w:lvl w:ilvl="6" w:tplc="04070001" w:tentative="1">
+      <w:start w:val="1"/>
+      <w:numFmt w:val="bullet"/>
+      <w:lvlText w:val=""/>
+      <w:lvlJc w:val="left"/>
+      <w:pPr>
+        <w:ind w:left="5040" w:hanging="360"/>
+      </w:pPr>
+      <w:rPr>
+        <w:rFonts w:ascii="Symbol" w:hAnsi="Symbol" w:hint="default"/>
+      </w:rPr>
+    </w:lvl>
+    <w:lvl w:ilvl="7" w:tplc="04070003" w:tentative="1">
+      <w:start w:val="1"/>
+      <w:numFmt w:val="bullet"/>
+      <w:lvlText w:val="o"/>
+      <w:lvlJc w:val="left"/>
+      <w:pPr>
+        <w:ind w:left="5760" w:hanging="360"/>
+      </w:pPr>
+      <w:rPr>
+        <w:rFonts w:ascii="Courier New" w:hAnsi="Courier New" w:cs="Courier New" w:hint="default"/>
+      </w:rPr>
+    </w:lvl>
+    <w:lvl w:ilvl="8" w:tplc="04070005" w:tentative="1">
+      <w:start w:val="1"/>
+      <w:numFmt w:val="bullet"/>
+      <w:lvlText w:val=""/>
+      <w:lvlJc w:val="left"/>
+      <w:pPr>
+        <w:ind w:left="6480" w:hanging="360"/>
+      </w:pPr>
+      <w:rPr>
+        <w:rFonts w:ascii="Wingdings" w:hAnsi="Wingdings" w:hint="default"/>
+      </w:rPr>
+    </w:lvl>
+  </w:abstractNum>
   <w:num w:numId="1">
     <w:abstractNumId w:val="0"/>
+  </w:num>
+  <w:num w:numId="2">
+    <w:abstractNumId w:val="1"/>
+  </w:num>
+  <w:num w:numId="3">
+    <w:abstractNumId w:val="2"/>
   </w:num>
 </w:numbering>
 </file>

</xml_diff>